<commit_message>
Add PftVal and PftF classes
</commit_message>
<xml_diff>
--- a/Source/Classic/Libs/ManagedIrbis/Source/Pft/Docs/Функция val.docx
+++ b/Source/Classic/Libs/ManagedIrbis/Source/Pft/Docs/Функция val.docx
@@ -2,44 +2,901 @@
 <file path=word/document.xml><?xml version="1.0" encoding="utf-8"?>
 <w:document xmlns:wpc="http://schemas.microsoft.com/office/word/2010/wordprocessingCanvas" xmlns:mc="http://schemas.openxmlformats.org/markup-compatibility/2006" xmlns:o="urn:schemas-microsoft-com:office:office" xmlns:r="http://schemas.openxmlformats.org/officeDocument/2006/relationships" xmlns:m="http://schemas.openxmlformats.org/officeDocument/2006/math" xmlns:v="urn:schemas-microsoft-com:vml" xmlns:wp14="http://schemas.microsoft.com/office/word/2010/wordprocessingDrawing" xmlns:wp="http://schemas.openxmlformats.org/drawingml/2006/wordprocessingDrawing" xmlns:w10="urn:schemas-microsoft-com:office:word" xmlns:w="http://schemas.openxmlformats.org/wordprocessingml/2006/main" xmlns:w14="http://schemas.microsoft.com/office/word/2010/wordml" xmlns:w15="http://schemas.microsoft.com/office/word/2012/wordml" xmlns:wpg="http://schemas.microsoft.com/office/word/2010/wordprocessingGroup" xmlns:wpi="http://schemas.microsoft.com/office/word/2010/wordprocessingInk" xmlns:wne="http://schemas.microsoft.com/office/word/2006/wordml" xmlns:wps="http://schemas.microsoft.com/office/word/2010/wordprocessingShape" mc:Ignorable="w14 w15 wp14">
   <w:body>
-    <w:p>
-      <w:pPr>
-        <w:jc w:val="center"/>
-        <w:rPr>
-          <w:b/>
-          <w:lang w:val="en-US"/>
-        </w:rPr>
-      </w:pPr>
+    <w:tbl>
+      <w:tblPr>
+        <w:tblW w:w="18810" w:type="dxa"/>
+        <w:tblCellSpacing w:w="15" w:type="dxa"/>
+        <w:shd w:val="clear" w:color="auto" w:fill="CCFFFF"/>
+        <w:tblCellMar>
+          <w:top w:w="15" w:type="dxa"/>
+          <w:left w:w="15" w:type="dxa"/>
+          <w:bottom w:w="15" w:type="dxa"/>
+          <w:right w:w="15" w:type="dxa"/>
+        </w:tblCellMar>
+        <w:tblLook w:val="04A0" w:firstRow="1" w:lastRow="0" w:firstColumn="1" w:lastColumn="0" w:noHBand="0" w:noVBand="1"/>
+      </w:tblPr>
+      <w:tblGrid>
+        <w:gridCol w:w="18810"/>
+      </w:tblGrid>
+      <w:tr>
+        <w:trPr>
+          <w:tblCellSpacing w:w="15" w:type="dxa"/>
+        </w:trPr>
+        <w:tc>
+          <w:tcPr>
+            <w:tcW w:w="0" w:type="auto"/>
+            <w:shd w:val="clear" w:color="auto" w:fill="CCFFFF"/>
+            <w:tcMar>
+              <w:top w:w="0" w:type="dxa"/>
+              <w:left w:w="0" w:type="dxa"/>
+              <w:bottom w:w="0" w:type="dxa"/>
+              <w:right w:w="0" w:type="dxa"/>
+            </w:tcMar>
+            <w:vAlign w:val="center"/>
+            <w:hideMark/>
+          </w:tcPr>
+          <w:p>
+            <w:pPr>
+              <w:spacing w:after="0" w:line="240" w:lineRule="auto"/>
+              <w:outlineLvl w:val="1"/>
+              <w:rPr>
+                <w:rFonts w:ascii="Arial" w:eastAsia="Times New Roman" w:hAnsi="Arial" w:cs="Arial"/>
+                <w:color w:val="000000"/>
+                <w:sz w:val="20"/>
+                <w:szCs w:val="20"/>
+                <w:lang w:eastAsia="ru-RU"/>
+              </w:rPr>
+            </w:pPr>
+            <w:r>
+              <w:rPr>
+                <w:rFonts w:ascii="Arial" w:eastAsia="Times New Roman" w:hAnsi="Arial" w:cs="Arial"/>
+                <w:b/>
+                <w:bCs/>
+                <w:color w:val="666699"/>
+                <w:sz w:val="24"/>
+                <w:szCs w:val="24"/>
+                <w:lang w:eastAsia="ru-RU"/>
+              </w:rPr>
+              <w:t>Функция </w:t>
+            </w:r>
+            <w:r>
+              <w:rPr>
+                <w:rFonts w:ascii="Arial" w:eastAsia="Times New Roman" w:hAnsi="Arial" w:cs="Arial"/>
+                <w:b/>
+                <w:bCs/>
+                <w:color w:val="000000"/>
+                <w:sz w:val="24"/>
+                <w:szCs w:val="24"/>
+                <w:lang w:eastAsia="ru-RU"/>
+              </w:rPr>
+              <w:t>VAL</w:t>
+            </w:r>
+          </w:p>
+        </w:tc>
+      </w:tr>
+    </w:tbl>
+    <w:p>
+      <w:pPr>
+        <w:shd w:val="clear" w:color="auto" w:fill="FFFFFF"/>
+        <w:spacing w:after="0" w:line="240" w:lineRule="auto"/>
+        <w:ind w:firstLine="465"/>
+        <w:rPr>
+          <w:rFonts w:ascii="Arial" w:eastAsia="Times New Roman" w:hAnsi="Arial" w:cs="Arial"/>
+          <w:color w:val="000000"/>
+          <w:sz w:val="20"/>
+          <w:szCs w:val="20"/>
+          <w:lang w:eastAsia="ru-RU"/>
+        </w:rPr>
+      </w:pPr>
+      <w:r>
+        <w:rPr>
+          <w:rFonts w:ascii="Arial" w:eastAsia="Times New Roman" w:hAnsi="Arial" w:cs="Arial"/>
+          <w:color w:val="000000"/>
+          <w:sz w:val="20"/>
+          <w:szCs w:val="20"/>
+          <w:lang w:eastAsia="ru-RU"/>
+        </w:rPr>
+        <w:t>возвращает числовое значение своего аргумента. Аргумент - это формат, который может содержать любую допустимую команду форматирования. Сначала вычисляется аргумент, чтобы получить строку текста. Затем эта строка просматривается слева направо до тех пор, пока не будет найдено числовое значение, представленное в текс</w:t>
+      </w:r>
+      <w:r>
+        <w:rPr>
+          <w:rFonts w:ascii="Arial" w:eastAsia="Times New Roman" w:hAnsi="Arial" w:cs="Arial"/>
+          <w:color w:val="000000"/>
+          <w:sz w:val="20"/>
+          <w:szCs w:val="20"/>
+          <w:lang w:eastAsia="ru-RU"/>
+        </w:rPr>
+        <w:t xml:space="preserve">товом виде (которое может быть </w:t>
+      </w:r>
+      <w:r>
+        <w:rPr>
+          <w:rFonts w:ascii="Arial" w:eastAsia="Times New Roman" w:hAnsi="Arial" w:cs="Arial"/>
+          <w:color w:val="000000"/>
+          <w:sz w:val="20"/>
+          <w:szCs w:val="20"/>
+          <w:lang w:eastAsia="ru-RU"/>
+        </w:rPr>
+        <w:t>представлено в экспоненциальной форме). Функция VAL возвращает это числовое значение, переведенное во внутреннее машин</w:t>
+      </w:r>
+      <w:r>
+        <w:rPr>
+          <w:rFonts w:ascii="Arial" w:eastAsia="Times New Roman" w:hAnsi="Arial" w:cs="Arial"/>
+          <w:color w:val="000000"/>
+          <w:sz w:val="20"/>
+          <w:szCs w:val="20"/>
+          <w:lang w:eastAsia="ru-RU"/>
+        </w:rPr>
+        <w:t xml:space="preserve">ное представление, удобное для </w:t>
+      </w:r>
       <w:bookmarkStart w:id="0" w:name="_GoBack"/>
-      <w:r>
-        <w:rPr>
-          <w:b/>
-        </w:rPr>
-        <w:t>Функция</w:t>
-      </w:r>
-      <w:r>
-        <w:rPr>
-          <w:b/>
-          <w:lang w:val="en-US"/>
-        </w:rPr>
-        <w:t xml:space="preserve"> val</w:t>
-      </w:r>
-    </w:p>
-    <w:p>
-      <w:pPr>
-        <w:rPr>
-          <w:lang w:val="en-US"/>
-        </w:rPr>
-      </w:pPr>
-    </w:p>
-    <w:p>
-      <w:pPr>
-        <w:rPr>
-          <w:lang w:val="en-US"/>
-        </w:rPr>
-      </w:pPr>
-    </w:p>
-    <w:bookmarkEnd w:id="0"/>
+      <w:bookmarkEnd w:id="0"/>
+      <w:r>
+        <w:rPr>
+          <w:rFonts w:ascii="Arial" w:eastAsia="Times New Roman" w:hAnsi="Arial" w:cs="Arial"/>
+          <w:color w:val="000000"/>
+          <w:sz w:val="20"/>
+          <w:szCs w:val="20"/>
+          <w:lang w:eastAsia="ru-RU"/>
+        </w:rPr>
+        <w:t>выполнения вычислений.</w:t>
+      </w:r>
+    </w:p>
+    <w:p>
+      <w:pPr>
+        <w:shd w:val="clear" w:color="auto" w:fill="FFFFFF"/>
+        <w:spacing w:after="0" w:line="240" w:lineRule="auto"/>
+        <w:ind w:firstLine="465"/>
+        <w:rPr>
+          <w:rFonts w:ascii="Arial" w:eastAsia="Times New Roman" w:hAnsi="Arial" w:cs="Arial"/>
+          <w:color w:val="000000"/>
+          <w:sz w:val="20"/>
+          <w:szCs w:val="20"/>
+          <w:lang w:eastAsia="ru-RU"/>
+        </w:rPr>
+      </w:pPr>
+      <w:r>
+        <w:rPr>
+          <w:rFonts w:ascii="Arial" w:eastAsia="Times New Roman" w:hAnsi="Arial" w:cs="Arial"/>
+          <w:color w:val="000000"/>
+          <w:sz w:val="20"/>
+          <w:szCs w:val="20"/>
+          <w:lang w:eastAsia="ru-RU"/>
+        </w:rPr>
+        <w:t>Если не найдено ни одно числовое значение, то функция возвращает значение ноль. Если текст содержит более, чем одно числовое значение, возвращается только первое.</w:t>
+      </w:r>
+    </w:p>
+    <w:p>
+      <w:pPr>
+        <w:shd w:val="clear" w:color="auto" w:fill="FFFFFF"/>
+        <w:spacing w:after="0" w:line="240" w:lineRule="auto"/>
+        <w:ind w:firstLine="465"/>
+        <w:rPr>
+          <w:rFonts w:ascii="Arial" w:eastAsia="Times New Roman" w:hAnsi="Arial" w:cs="Arial"/>
+          <w:color w:val="000000"/>
+          <w:sz w:val="20"/>
+          <w:szCs w:val="20"/>
+          <w:lang w:eastAsia="ru-RU"/>
+        </w:rPr>
+      </w:pPr>
+      <w:r>
+        <w:rPr>
+          <w:rFonts w:ascii="Arial" w:eastAsia="Times New Roman" w:hAnsi="Arial" w:cs="Arial"/>
+          <w:color w:val="000000"/>
+          <w:sz w:val="20"/>
+          <w:szCs w:val="20"/>
+          <w:lang w:eastAsia="ru-RU"/>
+        </w:rPr>
+        <w:t>Ниже приведены примеры функции VAL (при этом предполагается, что v1^a=10, v1^b=20 и v2=30):</w:t>
+      </w:r>
+    </w:p>
+    <w:p>
+      <w:pPr>
+        <w:shd w:val="clear" w:color="auto" w:fill="FFFFFF"/>
+        <w:spacing w:after="0" w:line="240" w:lineRule="auto"/>
+        <w:ind w:firstLine="465"/>
+        <w:rPr>
+          <w:rFonts w:ascii="Arial" w:eastAsia="Times New Roman" w:hAnsi="Arial" w:cs="Arial"/>
+          <w:color w:val="000000"/>
+          <w:sz w:val="20"/>
+          <w:szCs w:val="20"/>
+          <w:lang w:eastAsia="ru-RU"/>
+        </w:rPr>
+      </w:pPr>
+      <w:r>
+        <w:rPr>
+          <w:rFonts w:ascii="Arial" w:eastAsia="Times New Roman" w:hAnsi="Arial" w:cs="Arial"/>
+          <w:color w:val="000000"/>
+          <w:sz w:val="20"/>
+          <w:szCs w:val="20"/>
+          <w:lang w:eastAsia="ru-RU"/>
+        </w:rPr>
+        <w:t> </w:t>
+      </w:r>
+    </w:p>
+    <w:p>
+      <w:pPr>
+        <w:shd w:val="clear" w:color="auto" w:fill="FFFFFF"/>
+        <w:spacing w:after="0" w:line="240" w:lineRule="auto"/>
+        <w:ind w:left="750" w:firstLine="465"/>
+        <w:rPr>
+          <w:rFonts w:ascii="Arial" w:eastAsia="Times New Roman" w:hAnsi="Arial" w:cs="Arial"/>
+          <w:color w:val="000000"/>
+          <w:sz w:val="20"/>
+          <w:szCs w:val="20"/>
+          <w:lang w:eastAsia="ru-RU"/>
+        </w:rPr>
+      </w:pPr>
+      <w:r>
+        <w:rPr>
+          <w:rFonts w:ascii="Arial" w:eastAsia="Times New Roman" w:hAnsi="Arial" w:cs="Arial"/>
+          <w:b/>
+          <w:bCs/>
+          <w:color w:val="000000"/>
+          <w:sz w:val="20"/>
+          <w:szCs w:val="20"/>
+          <w:lang w:eastAsia="ru-RU"/>
+        </w:rPr>
+        <w:t>Формат                                      Значение</w:t>
+      </w:r>
+    </w:p>
+    <w:p>
+      <w:pPr>
+        <w:shd w:val="clear" w:color="auto" w:fill="FFFFFF"/>
+        <w:spacing w:after="0" w:line="240" w:lineRule="auto"/>
+        <w:ind w:left="750" w:firstLine="465"/>
+        <w:rPr>
+          <w:rFonts w:ascii="Arial" w:eastAsia="Times New Roman" w:hAnsi="Arial" w:cs="Arial"/>
+          <w:color w:val="000000"/>
+          <w:sz w:val="20"/>
+          <w:szCs w:val="20"/>
+          <w:lang w:eastAsia="ru-RU"/>
+        </w:rPr>
+      </w:pPr>
+      <w:r>
+        <w:rPr>
+          <w:rFonts w:ascii="Arial" w:eastAsia="Times New Roman" w:hAnsi="Arial" w:cs="Arial"/>
+          <w:b/>
+          <w:bCs/>
+          <w:color w:val="000000"/>
+          <w:sz w:val="20"/>
+          <w:szCs w:val="20"/>
+          <w:lang w:eastAsia="ru-RU"/>
+        </w:rPr>
+        <w:t>-------------------------------              ----------------</w:t>
+      </w:r>
+    </w:p>
+    <w:p>
+      <w:pPr>
+        <w:shd w:val="clear" w:color="auto" w:fill="FFFFFF"/>
+        <w:spacing w:after="0" w:line="240" w:lineRule="auto"/>
+        <w:ind w:left="750" w:firstLine="465"/>
+        <w:rPr>
+          <w:rFonts w:ascii="Arial" w:eastAsia="Times New Roman" w:hAnsi="Arial" w:cs="Arial"/>
+          <w:color w:val="000000"/>
+          <w:sz w:val="20"/>
+          <w:szCs w:val="20"/>
+          <w:lang w:eastAsia="ru-RU"/>
+        </w:rPr>
+      </w:pPr>
+      <w:r>
+        <w:rPr>
+          <w:rFonts w:ascii="Arial" w:eastAsia="Times New Roman" w:hAnsi="Arial" w:cs="Arial"/>
+          <w:b/>
+          <w:bCs/>
+          <w:color w:val="000000"/>
+          <w:sz w:val="20"/>
+          <w:szCs w:val="20"/>
+          <w:lang w:eastAsia="ru-RU"/>
+        </w:rPr>
+        <w:t> </w:t>
+      </w:r>
+      <w:proofErr w:type="spellStart"/>
+      <w:r>
+        <w:rPr>
+          <w:rFonts w:ascii="Arial" w:eastAsia="Times New Roman" w:hAnsi="Arial" w:cs="Arial"/>
+          <w:b/>
+          <w:bCs/>
+          <w:color w:val="000000"/>
+          <w:sz w:val="20"/>
+          <w:szCs w:val="20"/>
+          <w:lang w:eastAsia="ru-RU"/>
+        </w:rPr>
+        <w:t>val</w:t>
+      </w:r>
+      <w:proofErr w:type="spellEnd"/>
+      <w:r>
+        <w:rPr>
+          <w:rFonts w:ascii="Arial" w:eastAsia="Times New Roman" w:hAnsi="Arial" w:cs="Arial"/>
+          <w:b/>
+          <w:bCs/>
+          <w:color w:val="000000"/>
+          <w:sz w:val="20"/>
+          <w:szCs w:val="20"/>
+          <w:lang w:eastAsia="ru-RU"/>
+        </w:rPr>
+        <w:t xml:space="preserve"> ('15.79</w:t>
+      </w:r>
+      <w:proofErr w:type="gramStart"/>
+      <w:r>
+        <w:rPr>
+          <w:rFonts w:ascii="Arial" w:eastAsia="Times New Roman" w:hAnsi="Arial" w:cs="Arial"/>
+          <w:b/>
+          <w:bCs/>
+          <w:color w:val="000000"/>
+          <w:sz w:val="20"/>
+          <w:szCs w:val="20"/>
+          <w:lang w:eastAsia="ru-RU"/>
+        </w:rPr>
+        <w:t xml:space="preserve">')   </w:t>
+      </w:r>
+      <w:proofErr w:type="gramEnd"/>
+      <w:r>
+        <w:rPr>
+          <w:rFonts w:ascii="Arial" w:eastAsia="Times New Roman" w:hAnsi="Arial" w:cs="Arial"/>
+          <w:b/>
+          <w:bCs/>
+          <w:color w:val="000000"/>
+          <w:sz w:val="20"/>
+          <w:szCs w:val="20"/>
+          <w:lang w:eastAsia="ru-RU"/>
+        </w:rPr>
+        <w:t>                               15.79</w:t>
+      </w:r>
+    </w:p>
+    <w:p>
+      <w:pPr>
+        <w:shd w:val="clear" w:color="auto" w:fill="FFFFFF"/>
+        <w:spacing w:after="0" w:line="240" w:lineRule="auto"/>
+        <w:ind w:left="750" w:firstLine="465"/>
+        <w:rPr>
+          <w:rFonts w:ascii="Arial" w:eastAsia="Times New Roman" w:hAnsi="Arial" w:cs="Arial"/>
+          <w:color w:val="000000"/>
+          <w:sz w:val="20"/>
+          <w:szCs w:val="20"/>
+          <w:lang w:val="en-US" w:eastAsia="ru-RU"/>
+        </w:rPr>
+      </w:pPr>
+      <w:r>
+        <w:rPr>
+          <w:rFonts w:ascii="Arial" w:eastAsia="Times New Roman" w:hAnsi="Arial" w:cs="Arial"/>
+          <w:b/>
+          <w:bCs/>
+          <w:color w:val="000000"/>
+          <w:sz w:val="20"/>
+          <w:szCs w:val="20"/>
+          <w:lang w:eastAsia="ru-RU"/>
+        </w:rPr>
+        <w:t> </w:t>
+      </w:r>
+      <w:proofErr w:type="spellStart"/>
+      <w:proofErr w:type="gramStart"/>
+      <w:r>
+        <w:rPr>
+          <w:rFonts w:ascii="Arial" w:eastAsia="Times New Roman" w:hAnsi="Arial" w:cs="Arial"/>
+          <w:b/>
+          <w:bCs/>
+          <w:color w:val="000000"/>
+          <w:sz w:val="20"/>
+          <w:szCs w:val="20"/>
+          <w:lang w:val="en-US" w:eastAsia="ru-RU"/>
+        </w:rPr>
+        <w:t>val</w:t>
+      </w:r>
+      <w:proofErr w:type="spellEnd"/>
+      <w:proofErr w:type="gramEnd"/>
+      <w:r>
+        <w:rPr>
+          <w:rFonts w:ascii="Arial" w:eastAsia="Times New Roman" w:hAnsi="Arial" w:cs="Arial"/>
+          <w:b/>
+          <w:bCs/>
+          <w:color w:val="000000"/>
+          <w:sz w:val="20"/>
+          <w:szCs w:val="20"/>
+          <w:lang w:val="en-US" w:eastAsia="ru-RU"/>
+        </w:rPr>
+        <w:t xml:space="preserve"> (v1)                                        10</w:t>
+      </w:r>
+    </w:p>
+    <w:p>
+      <w:pPr>
+        <w:shd w:val="clear" w:color="auto" w:fill="FFFFFF"/>
+        <w:spacing w:after="0" w:line="240" w:lineRule="auto"/>
+        <w:ind w:left="750" w:firstLine="465"/>
+        <w:rPr>
+          <w:rFonts w:ascii="Arial" w:eastAsia="Times New Roman" w:hAnsi="Arial" w:cs="Arial"/>
+          <w:color w:val="000000"/>
+          <w:sz w:val="20"/>
+          <w:szCs w:val="20"/>
+          <w:lang w:val="en-US" w:eastAsia="ru-RU"/>
+        </w:rPr>
+      </w:pPr>
+      <w:r>
+        <w:rPr>
+          <w:rFonts w:ascii="Arial" w:eastAsia="Times New Roman" w:hAnsi="Arial" w:cs="Arial"/>
+          <w:b/>
+          <w:bCs/>
+          <w:color w:val="000000"/>
+          <w:sz w:val="20"/>
+          <w:szCs w:val="20"/>
+          <w:lang w:val="en-US" w:eastAsia="ru-RU"/>
+        </w:rPr>
+        <w:t> </w:t>
+      </w:r>
+      <w:proofErr w:type="spellStart"/>
+      <w:proofErr w:type="gramStart"/>
+      <w:r>
+        <w:rPr>
+          <w:rFonts w:ascii="Arial" w:eastAsia="Times New Roman" w:hAnsi="Arial" w:cs="Arial"/>
+          <w:b/>
+          <w:bCs/>
+          <w:color w:val="000000"/>
+          <w:sz w:val="20"/>
+          <w:szCs w:val="20"/>
+          <w:lang w:val="en-US" w:eastAsia="ru-RU"/>
+        </w:rPr>
+        <w:t>val</w:t>
+      </w:r>
+      <w:proofErr w:type="spellEnd"/>
+      <w:proofErr w:type="gramEnd"/>
+      <w:r>
+        <w:rPr>
+          <w:rFonts w:ascii="Arial" w:eastAsia="Times New Roman" w:hAnsi="Arial" w:cs="Arial"/>
+          <w:b/>
+          <w:bCs/>
+          <w:color w:val="000000"/>
+          <w:sz w:val="20"/>
+          <w:szCs w:val="20"/>
+          <w:lang w:val="en-US" w:eastAsia="ru-RU"/>
+        </w:rPr>
+        <w:t xml:space="preserve"> (v1^a)                                      10</w:t>
+      </w:r>
+    </w:p>
+    <w:p>
+      <w:pPr>
+        <w:shd w:val="clear" w:color="auto" w:fill="FFFFFF"/>
+        <w:spacing w:after="0" w:line="240" w:lineRule="auto"/>
+        <w:ind w:left="750" w:firstLine="465"/>
+        <w:rPr>
+          <w:rFonts w:ascii="Arial" w:eastAsia="Times New Roman" w:hAnsi="Arial" w:cs="Arial"/>
+          <w:color w:val="000000"/>
+          <w:sz w:val="20"/>
+          <w:szCs w:val="20"/>
+          <w:lang w:val="en-US" w:eastAsia="ru-RU"/>
+        </w:rPr>
+      </w:pPr>
+      <w:r>
+        <w:rPr>
+          <w:rFonts w:ascii="Arial" w:eastAsia="Times New Roman" w:hAnsi="Arial" w:cs="Arial"/>
+          <w:b/>
+          <w:bCs/>
+          <w:color w:val="000000"/>
+          <w:sz w:val="20"/>
+          <w:szCs w:val="20"/>
+          <w:lang w:val="en-US" w:eastAsia="ru-RU"/>
+        </w:rPr>
+        <w:t> </w:t>
+      </w:r>
+      <w:proofErr w:type="spellStart"/>
+      <w:proofErr w:type="gramStart"/>
+      <w:r>
+        <w:rPr>
+          <w:rFonts w:ascii="Arial" w:eastAsia="Times New Roman" w:hAnsi="Arial" w:cs="Arial"/>
+          <w:b/>
+          <w:bCs/>
+          <w:color w:val="000000"/>
+          <w:sz w:val="20"/>
+          <w:szCs w:val="20"/>
+          <w:lang w:val="en-US" w:eastAsia="ru-RU"/>
+        </w:rPr>
+        <w:t>val</w:t>
+      </w:r>
+      <w:proofErr w:type="spellEnd"/>
+      <w:proofErr w:type="gramEnd"/>
+      <w:r>
+        <w:rPr>
+          <w:rFonts w:ascii="Arial" w:eastAsia="Times New Roman" w:hAnsi="Arial" w:cs="Arial"/>
+          <w:b/>
+          <w:bCs/>
+          <w:color w:val="000000"/>
+          <w:sz w:val="20"/>
+          <w:szCs w:val="20"/>
+          <w:lang w:val="en-US" w:eastAsia="ru-RU"/>
+        </w:rPr>
+        <w:t xml:space="preserve"> (v2)                                        30</w:t>
+      </w:r>
+    </w:p>
+    <w:p>
+      <w:pPr>
+        <w:shd w:val="clear" w:color="auto" w:fill="FFFFFF"/>
+        <w:spacing w:after="0" w:line="240" w:lineRule="auto"/>
+        <w:ind w:left="750" w:firstLine="465"/>
+        <w:rPr>
+          <w:rFonts w:ascii="Arial" w:eastAsia="Times New Roman" w:hAnsi="Arial" w:cs="Arial"/>
+          <w:color w:val="000000"/>
+          <w:sz w:val="20"/>
+          <w:szCs w:val="20"/>
+          <w:lang w:val="en-US" w:eastAsia="ru-RU"/>
+        </w:rPr>
+      </w:pPr>
+      <w:r>
+        <w:rPr>
+          <w:rFonts w:ascii="Arial" w:eastAsia="Times New Roman" w:hAnsi="Arial" w:cs="Arial"/>
+          <w:b/>
+          <w:bCs/>
+          <w:color w:val="000000"/>
+          <w:sz w:val="20"/>
+          <w:szCs w:val="20"/>
+          <w:lang w:val="en-US" w:eastAsia="ru-RU"/>
+        </w:rPr>
+        <w:t> </w:t>
+      </w:r>
+      <w:proofErr w:type="spellStart"/>
+      <w:proofErr w:type="gramStart"/>
+      <w:r>
+        <w:rPr>
+          <w:rFonts w:ascii="Arial" w:eastAsia="Times New Roman" w:hAnsi="Arial" w:cs="Arial"/>
+          <w:b/>
+          <w:bCs/>
+          <w:color w:val="000000"/>
+          <w:sz w:val="20"/>
+          <w:szCs w:val="20"/>
+          <w:lang w:val="en-US" w:eastAsia="ru-RU"/>
+        </w:rPr>
+        <w:t>val</w:t>
+      </w:r>
+      <w:proofErr w:type="spellEnd"/>
+      <w:proofErr w:type="gramEnd"/>
+      <w:r>
+        <w:rPr>
+          <w:rFonts w:ascii="Arial" w:eastAsia="Times New Roman" w:hAnsi="Arial" w:cs="Arial"/>
+          <w:b/>
+          <w:bCs/>
+          <w:color w:val="000000"/>
+          <w:sz w:val="20"/>
+          <w:szCs w:val="20"/>
+          <w:lang w:val="en-US" w:eastAsia="ru-RU"/>
+        </w:rPr>
+        <w:t xml:space="preserve"> ("19"v1^b)                                1920</w:t>
+      </w:r>
+    </w:p>
+    <w:p>
+      <w:pPr>
+        <w:shd w:val="clear" w:color="auto" w:fill="FFFFFF"/>
+        <w:spacing w:after="0" w:line="240" w:lineRule="auto"/>
+        <w:ind w:left="750" w:firstLine="465"/>
+        <w:rPr>
+          <w:rFonts w:ascii="Arial" w:eastAsia="Times New Roman" w:hAnsi="Arial" w:cs="Arial"/>
+          <w:color w:val="000000"/>
+          <w:sz w:val="20"/>
+          <w:szCs w:val="20"/>
+          <w:lang w:val="en-US" w:eastAsia="ru-RU"/>
+        </w:rPr>
+      </w:pPr>
+      <w:r>
+        <w:rPr>
+          <w:rFonts w:ascii="Arial" w:eastAsia="Times New Roman" w:hAnsi="Arial" w:cs="Arial"/>
+          <w:b/>
+          <w:bCs/>
+          <w:color w:val="000000"/>
+          <w:sz w:val="20"/>
+          <w:szCs w:val="20"/>
+          <w:lang w:val="en-US" w:eastAsia="ru-RU"/>
+        </w:rPr>
+        <w:t> </w:t>
+      </w:r>
+      <w:proofErr w:type="spellStart"/>
+      <w:proofErr w:type="gramStart"/>
+      <w:r>
+        <w:rPr>
+          <w:rFonts w:ascii="Arial" w:eastAsia="Times New Roman" w:hAnsi="Arial" w:cs="Arial"/>
+          <w:b/>
+          <w:bCs/>
+          <w:color w:val="000000"/>
+          <w:sz w:val="20"/>
+          <w:szCs w:val="20"/>
+          <w:lang w:val="en-US" w:eastAsia="ru-RU"/>
+        </w:rPr>
+        <w:t>val</w:t>
+      </w:r>
+      <w:proofErr w:type="spellEnd"/>
+      <w:proofErr w:type="gramEnd"/>
+      <w:r>
+        <w:rPr>
+          <w:rFonts w:ascii="Arial" w:eastAsia="Times New Roman" w:hAnsi="Arial" w:cs="Arial"/>
+          <w:b/>
+          <w:bCs/>
+          <w:color w:val="000000"/>
+          <w:sz w:val="20"/>
+          <w:szCs w:val="20"/>
+          <w:lang w:val="en-US" w:eastAsia="ru-RU"/>
+        </w:rPr>
+        <w:t xml:space="preserve"> ('xxxx7yyy8zzzz')                    7</w:t>
+      </w:r>
+    </w:p>
+    <w:p>
+      <w:pPr>
+        <w:shd w:val="clear" w:color="auto" w:fill="FFFFFF"/>
+        <w:spacing w:after="0" w:line="240" w:lineRule="auto"/>
+        <w:ind w:left="750" w:firstLine="465"/>
+        <w:rPr>
+          <w:rFonts w:ascii="Arial" w:eastAsia="Times New Roman" w:hAnsi="Arial" w:cs="Arial"/>
+          <w:color w:val="000000"/>
+          <w:sz w:val="20"/>
+          <w:szCs w:val="20"/>
+          <w:lang w:val="en-US" w:eastAsia="ru-RU"/>
+        </w:rPr>
+      </w:pPr>
+      <w:r>
+        <w:rPr>
+          <w:rFonts w:ascii="Arial" w:eastAsia="Times New Roman" w:hAnsi="Arial" w:cs="Arial"/>
+          <w:b/>
+          <w:bCs/>
+          <w:color w:val="000000"/>
+          <w:sz w:val="20"/>
+          <w:szCs w:val="20"/>
+          <w:lang w:val="en-US" w:eastAsia="ru-RU"/>
+        </w:rPr>
+        <w:t> </w:t>
+      </w:r>
+      <w:proofErr w:type="spellStart"/>
+      <w:proofErr w:type="gramStart"/>
+      <w:r>
+        <w:rPr>
+          <w:rFonts w:ascii="Arial" w:eastAsia="Times New Roman" w:hAnsi="Arial" w:cs="Arial"/>
+          <w:b/>
+          <w:bCs/>
+          <w:color w:val="000000"/>
+          <w:sz w:val="20"/>
+          <w:szCs w:val="20"/>
+          <w:lang w:val="en-US" w:eastAsia="ru-RU"/>
+        </w:rPr>
+        <w:t>val</w:t>
+      </w:r>
+      <w:proofErr w:type="spellEnd"/>
+      <w:proofErr w:type="gramEnd"/>
+      <w:r>
+        <w:rPr>
+          <w:rFonts w:ascii="Arial" w:eastAsia="Times New Roman" w:hAnsi="Arial" w:cs="Arial"/>
+          <w:b/>
+          <w:bCs/>
+          <w:color w:val="000000"/>
+          <w:sz w:val="20"/>
+          <w:szCs w:val="20"/>
+          <w:lang w:val="en-US" w:eastAsia="ru-RU"/>
+        </w:rPr>
+        <w:t xml:space="preserve"> ('abs.5.8</w:t>
+      </w:r>
+      <w:r>
+        <w:rPr>
+          <w:rFonts w:ascii="Arial" w:eastAsia="Times New Roman" w:hAnsi="Arial" w:cs="Arial"/>
+          <w:b/>
+          <w:bCs/>
+          <w:color w:val="000000"/>
+          <w:sz w:val="20"/>
+          <w:szCs w:val="20"/>
+          <w:lang w:eastAsia="ru-RU"/>
+        </w:rPr>
+        <w:t>е</w:t>
+      </w:r>
+      <w:r>
+        <w:rPr>
+          <w:rFonts w:ascii="Arial" w:eastAsia="Times New Roman" w:hAnsi="Arial" w:cs="Arial"/>
+          <w:b/>
+          <w:bCs/>
+          <w:color w:val="000000"/>
+          <w:sz w:val="20"/>
+          <w:szCs w:val="20"/>
+          <w:lang w:val="en-US" w:eastAsia="ru-RU"/>
+        </w:rPr>
+        <w:t>-4 ml')                      0.00058</w:t>
+      </w:r>
+    </w:p>
+    <w:p>
+      <w:pPr>
+        <w:shd w:val="clear" w:color="auto" w:fill="FFFFFF"/>
+        <w:spacing w:after="0" w:line="240" w:lineRule="auto"/>
+        <w:ind w:left="750" w:firstLine="465"/>
+        <w:rPr>
+          <w:rFonts w:ascii="Arial" w:eastAsia="Times New Roman" w:hAnsi="Arial" w:cs="Arial"/>
+          <w:color w:val="000000"/>
+          <w:sz w:val="20"/>
+          <w:szCs w:val="20"/>
+          <w:lang w:val="en-US" w:eastAsia="ru-RU"/>
+        </w:rPr>
+      </w:pPr>
+      <w:r>
+        <w:rPr>
+          <w:rFonts w:ascii="Arial" w:eastAsia="Times New Roman" w:hAnsi="Arial" w:cs="Arial"/>
+          <w:b/>
+          <w:bCs/>
+          <w:color w:val="000000"/>
+          <w:sz w:val="20"/>
+          <w:szCs w:val="20"/>
+          <w:lang w:val="en-US" w:eastAsia="ru-RU"/>
+        </w:rPr>
+        <w:t> </w:t>
+      </w:r>
+      <w:proofErr w:type="spellStart"/>
+      <w:proofErr w:type="gramStart"/>
+      <w:r>
+        <w:rPr>
+          <w:rFonts w:ascii="Arial" w:eastAsia="Times New Roman" w:hAnsi="Arial" w:cs="Arial"/>
+          <w:b/>
+          <w:bCs/>
+          <w:color w:val="000000"/>
+          <w:sz w:val="20"/>
+          <w:szCs w:val="20"/>
+          <w:lang w:val="en-US" w:eastAsia="ru-RU"/>
+        </w:rPr>
+        <w:t>val</w:t>
+      </w:r>
+      <w:proofErr w:type="spellEnd"/>
+      <w:proofErr w:type="gramEnd"/>
+      <w:r>
+        <w:rPr>
+          <w:rFonts w:ascii="Arial" w:eastAsia="Times New Roman" w:hAnsi="Arial" w:cs="Arial"/>
+          <w:b/>
+          <w:bCs/>
+          <w:color w:val="000000"/>
+          <w:sz w:val="20"/>
+          <w:szCs w:val="20"/>
+          <w:lang w:val="en-US" w:eastAsia="ru-RU"/>
+        </w:rPr>
+        <w:t xml:space="preserve"> ('</w:t>
+      </w:r>
+      <w:r>
+        <w:rPr>
+          <w:rFonts w:ascii="Arial" w:eastAsia="Times New Roman" w:hAnsi="Arial" w:cs="Arial"/>
+          <w:b/>
+          <w:bCs/>
+          <w:color w:val="000000"/>
+          <w:sz w:val="20"/>
+          <w:szCs w:val="20"/>
+          <w:lang w:eastAsia="ru-RU"/>
+        </w:rPr>
+        <w:t>вода</w:t>
+      </w:r>
+      <w:r>
+        <w:rPr>
+          <w:rFonts w:ascii="Arial" w:eastAsia="Times New Roman" w:hAnsi="Arial" w:cs="Arial"/>
+          <w:b/>
+          <w:bCs/>
+          <w:color w:val="000000"/>
+          <w:sz w:val="20"/>
+          <w:szCs w:val="20"/>
+          <w:lang w:val="en-US" w:eastAsia="ru-RU"/>
+        </w:rPr>
+        <w:t>')                                    0</w:t>
+      </w:r>
+    </w:p>
+    <w:p>
+      <w:pPr>
+        <w:shd w:val="clear" w:color="auto" w:fill="FFFFFF"/>
+        <w:spacing w:after="0" w:line="240" w:lineRule="auto"/>
+        <w:ind w:left="750" w:firstLine="465"/>
+        <w:rPr>
+          <w:rFonts w:ascii="Arial" w:eastAsia="Times New Roman" w:hAnsi="Arial" w:cs="Arial"/>
+          <w:color w:val="000000"/>
+          <w:sz w:val="20"/>
+          <w:szCs w:val="20"/>
+          <w:lang w:eastAsia="ru-RU"/>
+        </w:rPr>
+      </w:pPr>
+      <w:r>
+        <w:rPr>
+          <w:rFonts w:ascii="Arial" w:eastAsia="Times New Roman" w:hAnsi="Arial" w:cs="Arial"/>
+          <w:b/>
+          <w:bCs/>
+          <w:color w:val="000000"/>
+          <w:sz w:val="20"/>
+          <w:szCs w:val="20"/>
+          <w:lang w:val="en-US" w:eastAsia="ru-RU"/>
+        </w:rPr>
+        <w:t> </w:t>
+      </w:r>
+      <w:proofErr w:type="spellStart"/>
+      <w:r>
+        <w:rPr>
+          <w:rFonts w:ascii="Arial" w:eastAsia="Times New Roman" w:hAnsi="Arial" w:cs="Arial"/>
+          <w:b/>
+          <w:bCs/>
+          <w:color w:val="000000"/>
+          <w:sz w:val="20"/>
+          <w:szCs w:val="20"/>
+          <w:lang w:eastAsia="ru-RU"/>
+        </w:rPr>
+        <w:t>val</w:t>
+      </w:r>
+      <w:proofErr w:type="spellEnd"/>
+      <w:r>
+        <w:rPr>
+          <w:rFonts w:ascii="Arial" w:eastAsia="Times New Roman" w:hAnsi="Arial" w:cs="Arial"/>
+          <w:b/>
+          <w:bCs/>
+          <w:color w:val="000000"/>
+          <w:sz w:val="20"/>
+          <w:szCs w:val="20"/>
+          <w:lang w:eastAsia="ru-RU"/>
+        </w:rPr>
+        <w:t xml:space="preserve"> ('Июль-Август 1985</w:t>
+      </w:r>
+      <w:proofErr w:type="gramStart"/>
+      <w:r>
+        <w:rPr>
+          <w:rFonts w:ascii="Arial" w:eastAsia="Times New Roman" w:hAnsi="Arial" w:cs="Arial"/>
+          <w:b/>
+          <w:bCs/>
+          <w:color w:val="000000"/>
+          <w:sz w:val="20"/>
+          <w:szCs w:val="20"/>
+          <w:lang w:eastAsia="ru-RU"/>
+        </w:rPr>
+        <w:t xml:space="preserve">')   </w:t>
+      </w:r>
+      <w:proofErr w:type="gramEnd"/>
+      <w:r>
+        <w:rPr>
+          <w:rFonts w:ascii="Arial" w:eastAsia="Times New Roman" w:hAnsi="Arial" w:cs="Arial"/>
+          <w:b/>
+          <w:bCs/>
+          <w:color w:val="000000"/>
+          <w:sz w:val="20"/>
+          <w:szCs w:val="20"/>
+          <w:lang w:eastAsia="ru-RU"/>
+        </w:rPr>
+        <w:t>             0</w:t>
+      </w:r>
+    </w:p>
+    <w:p>
+      <w:pPr>
+        <w:shd w:val="clear" w:color="auto" w:fill="FFFFFF"/>
+        <w:spacing w:after="0" w:line="240" w:lineRule="auto"/>
+        <w:ind w:firstLine="465"/>
+        <w:rPr>
+          <w:rFonts w:ascii="Arial" w:eastAsia="Times New Roman" w:hAnsi="Arial" w:cs="Arial"/>
+          <w:color w:val="000000"/>
+          <w:sz w:val="20"/>
+          <w:szCs w:val="20"/>
+          <w:lang w:eastAsia="ru-RU"/>
+        </w:rPr>
+      </w:pPr>
+      <w:r>
+        <w:rPr>
+          <w:rFonts w:ascii="Arial" w:eastAsia="Times New Roman" w:hAnsi="Arial" w:cs="Arial"/>
+          <w:color w:val="000000"/>
+          <w:sz w:val="20"/>
+          <w:szCs w:val="20"/>
+          <w:lang w:eastAsia="ru-RU"/>
+        </w:rPr>
+        <w:t> </w:t>
+      </w:r>
+    </w:p>
+    <w:p>
+      <w:pPr>
+        <w:shd w:val="clear" w:color="auto" w:fill="FFFFFF"/>
+        <w:spacing w:after="0" w:line="240" w:lineRule="auto"/>
+        <w:ind w:firstLine="465"/>
+        <w:rPr>
+          <w:rFonts w:ascii="Arial" w:eastAsia="Times New Roman" w:hAnsi="Arial" w:cs="Arial"/>
+          <w:color w:val="000000"/>
+          <w:sz w:val="20"/>
+          <w:szCs w:val="20"/>
+          <w:lang w:eastAsia="ru-RU"/>
+        </w:rPr>
+      </w:pPr>
+      <w:r>
+        <w:rPr>
+          <w:rFonts w:ascii="Arial" w:eastAsia="Times New Roman" w:hAnsi="Arial" w:cs="Arial"/>
+          <w:color w:val="000000"/>
+          <w:sz w:val="20"/>
+          <w:szCs w:val="20"/>
+          <w:lang w:eastAsia="ru-RU"/>
+        </w:rPr>
+        <w:t>В этом примере в последней строке значение 0 (а не 1985), так как система рассматривает минус между словами Июль и Август как начало отрицательного числового значения, а букву А от Август как его конец, поэтому выбранное значение получается просто '-' и результатом выполнения функции является 0. В связи с этим, для тех полей или подполей, которые будут использоваться для вычислений, важно с самого начала четко определить правила ввода данных.</w:t>
+      </w:r>
+    </w:p>
+    <w:p/>
+    <w:p/>
     <w:p/>
     <w:p/>
     <w:sectPr>

</xml_diff>